<commit_message>
Dokumentation for Receiver opdateret
</commit_message>
<xml_diff>
--- a/Rapport og projektdokumentation/Systemarkitektur/Grænseflader/Receiver - dokumentation.docx
+++ b/Rapport og projektdokumentation/Systemarkitektur/Grænseflader/Receiver - dokumentation.docx
@@ -67,7 +67,7 @@
           <v:shape id="_x0000_i1025" type="#_x0000_t75" style="width:193.5pt;height:2in" o:ole="">
             <v:imagedata r:id="rId4" o:title=""/>
           </v:shape>
-          <o:OLEObject Type="Embed" ProgID="Visio.Drawing.15" ShapeID="_x0000_i1025" DrawAspect="Content" ObjectID="_1480061430" r:id="rId5"/>
+          <o:OLEObject Type="Embed" ProgID="Visio.Drawing.15" ShapeID="_x0000_i1025" DrawAspect="Content" ObjectID="_1480069141" r:id="rId5"/>
         </w:object>
       </w:r>
     </w:p>
@@ -131,6 +131,7 @@
       </w:r>
     </w:p>
     <w:p>
+      <w:bookmarkStart w:id="0" w:name="_GoBack"/>
       <w:r>
         <w:t xml:space="preserve">Følgende giver et overblik over funktionerne i klassen </w:t>
       </w:r>
@@ -444,7 +445,10 @@
           </w:tcPr>
           <w:p>
             <w:r>
-              <w:t xml:space="preserve">Kalder funktionen </w:t>
+              <w:t>Afbryder den eventuelt kørende tråd, og k</w:t>
+            </w:r>
+            <w:r>
+              <w:t xml:space="preserve">alder funktionen </w:t>
             </w:r>
             <w:proofErr w:type="spellStart"/>
             <w:r>
@@ -524,7 +528,7 @@
           </w:tcPr>
           <w:p>
             <w:r>
-              <w:t>Ingen eller antal læsninger</w:t>
+              <w:t>Ingen</w:t>
             </w:r>
           </w:p>
         </w:tc>
@@ -584,7 +588,10 @@
           </w:tcPr>
           <w:p>
             <w:r>
-              <w:t xml:space="preserve">Kalder funktionen </w:t>
+              <w:t>Starter en tråd som k</w:t>
+            </w:r>
+            <w:r>
+              <w:t xml:space="preserve">alder funktionen </w:t>
             </w:r>
             <w:proofErr w:type="spellStart"/>
             <w:r>
@@ -595,18 +602,7 @@
             </w:r>
             <w:proofErr w:type="spellEnd"/>
             <w:r>
-              <w:t xml:space="preserve">. Det medsendte parameter angiver antallet af læsninger. Hvis der medsendes 0, eller intet medsendes, kaldes </w:t>
-            </w:r>
-            <w:proofErr w:type="spellStart"/>
-            <w:r>
-              <w:rPr>
-                <w:i/>
-              </w:rPr>
-              <w:t>receive</w:t>
-            </w:r>
-            <w:proofErr w:type="spellEnd"/>
-            <w:r>
-              <w:t xml:space="preserve"> i en uendelig løkke.</w:t>
+              <w:t xml:space="preserve"> i en uendelig løkke</w:t>
             </w:r>
           </w:p>
         </w:tc>
@@ -647,17 +643,11 @@
             <w:tcW w:w="7998" w:type="dxa"/>
           </w:tcPr>
           <w:p>
-            <w:pPr>
-              <w:rPr>
-                <w:lang w:val="en-US"/>
-              </w:rPr>
-            </w:pPr>
-            <w:r>
-              <w:rPr>
-                <w:lang w:val="en-US"/>
-              </w:rPr>
+            <w:proofErr w:type="spellStart"/>
+            <w:r>
               <w:t>Receive</w:t>
             </w:r>
+            <w:proofErr w:type="spellEnd"/>
           </w:p>
         </w:tc>
       </w:tr>
@@ -812,8 +802,6 @@
             <w:r>
               <w:t>.</w:t>
             </w:r>
-            <w:bookmarkStart w:id="0" w:name="_GoBack"/>
-            <w:bookmarkEnd w:id="0"/>
           </w:p>
           <w:p>
             <w:r>
@@ -855,37 +843,37 @@
               <w:rPr>
                 <w:b/>
               </w:rPr>
+              <w:t>Funktion</w:t>
+            </w:r>
+          </w:p>
+        </w:tc>
+        <w:tc>
+          <w:tcPr>
+            <w:tcW w:w="7998" w:type="dxa"/>
+          </w:tcPr>
+          <w:p>
+            <w:r>
+              <w:t>Connect</w:t>
+            </w:r>
+          </w:p>
+        </w:tc>
+      </w:tr>
+      <w:tr>
+        <w:tc>
+          <w:tcPr>
+            <w:tcW w:w="1636" w:type="dxa"/>
+          </w:tcPr>
+          <w:p>
+            <w:pPr>
+              <w:rPr>
+                <w:b/>
+              </w:rPr>
+            </w:pPr>
+            <w:r>
+              <w:rPr>
+                <w:b/>
+              </w:rPr>
               <w:lastRenderedPageBreak/>
-              <w:t>Funktion</w:t>
-            </w:r>
-          </w:p>
-        </w:tc>
-        <w:tc>
-          <w:tcPr>
-            <w:tcW w:w="7998" w:type="dxa"/>
-          </w:tcPr>
-          <w:p>
-            <w:r>
-              <w:t>Connect</w:t>
-            </w:r>
-          </w:p>
-        </w:tc>
-      </w:tr>
-      <w:tr>
-        <w:tc>
-          <w:tcPr>
-            <w:tcW w:w="1636" w:type="dxa"/>
-          </w:tcPr>
-          <w:p>
-            <w:pPr>
-              <w:rPr>
-                <w:b/>
-              </w:rPr>
-            </w:pPr>
-            <w:r>
-              <w:rPr>
-                <w:b/>
-              </w:rPr>
               <w:t>Parametre</w:t>
             </w:r>
           </w:p>
@@ -1146,6 +1134,7 @@
           </w:p>
         </w:tc>
       </w:tr>
+      <w:bookmarkEnd w:id="0"/>
     </w:tbl>
     <w:p/>
     <w:p/>

</xml_diff>